<commit_message>
- new studies and example projects are added
</commit_message>
<xml_diff>
--- a/kaynak listesi/list.docx
+++ b/kaynak listesi/list.docx
@@ -32,6 +32,97 @@
           <w:numId w:val="1"/>
         </w:numPr>
       </w:pPr>
+      <w:hyperlink r:id="rId6" w:history="1">
+        <w:r>
+          <w:rPr>
+            <w:rStyle w:val="Kpr"/>
+          </w:rPr>
+          <w:t>https://doc.omnetpp.org/omnetpp/UserGuide.pdf</w:t>
+        </w:r>
+      </w:hyperlink>
+      <w:r>
+        <w:t xml:space="preserve"> </w:t>
+      </w:r>
+    </w:p>
+    <w:p>
+      <w:pPr>
+        <w:pStyle w:val="ListeParagraf"/>
+        <w:numPr>
+          <w:ilvl w:val="0"/>
+          <w:numId w:val="1"/>
+        </w:numPr>
+      </w:pPr>
+      <w:hyperlink r:id="rId7" w:history="1">
+        <w:r>
+          <w:rPr>
+            <w:rStyle w:val="Kpr"/>
+          </w:rPr>
+          <w:t>https://www.youtube.com/watch?v=wpDKAcijWdQ</w:t>
+        </w:r>
+      </w:hyperlink>
+      <w:r>
+        <w:t xml:space="preserve"> </w:t>
+      </w:r>
+    </w:p>
+    <w:p>
+      <w:pPr>
+        <w:pStyle w:val="ListeParagraf"/>
+        <w:numPr>
+          <w:ilvl w:val="0"/>
+          <w:numId w:val="1"/>
+        </w:numPr>
+      </w:pPr>
+      <w:hyperlink r:id="rId8" w:history="1">
+        <w:r>
+          <w:rPr>
+            <w:rStyle w:val="Kpr"/>
+          </w:rPr>
+          <w:t>https://arpi.unipi.it/retrieve/handle/11568/873625/247253/1709.02208%5B1%5D.pdf</w:t>
+        </w:r>
+      </w:hyperlink>
+      <w:r>
+        <w:t xml:space="preserve"> </w:t>
+      </w:r>
+    </w:p>
+    <w:p>
+      <w:pPr>
+        <w:pStyle w:val="ListeParagraf"/>
+        <w:numPr>
+          <w:ilvl w:val="0"/>
+          <w:numId w:val="1"/>
+        </w:numPr>
+      </w:pPr>
+      <w:hyperlink r:id="rId9" w:history="1">
+        <w:r>
+          <w:rPr>
+            <w:rStyle w:val="Kpr"/>
+          </w:rPr>
+          <w:t>https://sci-hub.se/https://ieeexplore.ieee.org/document/7433471</w:t>
+        </w:r>
+      </w:hyperlink>
+      <w:r>
+        <w:t xml:space="preserve"> </w:t>
+      </w:r>
+    </w:p>
+    <w:p>
+      <w:pPr>
+        <w:pStyle w:val="ListeParagraf"/>
+        <w:numPr>
+          <w:ilvl w:val="0"/>
+          <w:numId w:val="1"/>
+        </w:numPr>
+      </w:pPr>
+      <w:hyperlink r:id="rId10" w:history="1">
+        <w:r>
+          <w:rPr>
+            <w:rStyle w:val="Kpr"/>
+          </w:rPr>
+          <w:t>https://www.youtube.com/watch?v=--OdhLEertk</w:t>
+        </w:r>
+      </w:hyperlink>
+      <w:r>
+        <w:t xml:space="preserve"> </w:t>
+      </w:r>
     </w:p>
     <w:sectPr>
       <w:pgSz w:w="12240" w:h="15840"/>

</xml_diff>